<commit_message>
Display of Annotations complete
</commit_message>
<xml_diff>
--- a/Documentation/Review4.docx
+++ b/Documentation/Review4.docx
@@ -88,375 +88,11 @@
         </w:tc>
       </w:tr>
     </w:tbl>
-    <w:p/>
     <w:p>
-      <w:r>
-        <w:tab/>
-        <w:t>&lt;table border="2px"&gt;</w:t>
-      </w:r>
-    </w:p>
-    <w:p>
-      <w:r>
-        <w:tab/>
-      </w:r>
-      <w:r>
-        <w:tab/>
-      </w:r>
-      <w:r>
-        <w:tab/>
-      </w:r>
-      <w:r>
-        <w:tab/>
-        <w:t>&lt;</w:t>
-      </w:r>
-      <w:proofErr w:type="spellStart"/>
-      <w:r>
-        <w:t>tr</w:t>
-      </w:r>
-      <w:proofErr w:type="spellEnd"/>
-      <w:r>
-        <w:t>&gt;</w:t>
-      </w:r>
-    </w:p>
-    <w:p>
-      <w:r>
-        <w:tab/>
-      </w:r>
-      <w:r>
-        <w:tab/>
-      </w:r>
-      <w:r>
-        <w:tab/>
-      </w:r>
-      <w:r>
-        <w:tab/>
-      </w:r>
-      <w:r>
-        <w:tab/>
-        <w:t>&lt;td&gt;</w:t>
-      </w:r>
-    </w:p>
-    <w:p>
-      <w:r>
-        <w:tab/>
-      </w:r>
-      <w:r>
-        <w:tab/>
-      </w:r>
-      <w:r>
-        <w:tab/>
-      </w:r>
-      <w:r>
-        <w:tab/>
-      </w:r>
-      <w:r>
-        <w:tab/>
-      </w:r>
-      <w:r>
-        <w:tab/>
-      </w:r>
-    </w:p>
-    <w:p>
-      <w:r>
-        <w:tab/>
-      </w:r>
-      <w:r>
-        <w:tab/>
-      </w:r>
-      <w:r>
-        <w:tab/>
-      </w:r>
-      <w:r>
-        <w:tab/>
-      </w:r>
-      <w:r>
-        <w:tab/>
-        <w:t>&lt;/td&gt;</w:t>
-      </w:r>
-    </w:p>
-    <w:p>
-      <w:r>
-        <w:tab/>
-      </w:r>
-      <w:r>
-        <w:tab/>
-      </w:r>
-      <w:r>
-        <w:tab/>
-      </w:r>
-      <w:r>
-        <w:tab/>
-      </w:r>
-      <w:r>
-        <w:tab/>
-        <w:t>&lt;td&gt;</w:t>
-      </w:r>
-    </w:p>
-    <w:p>
-      <w:r>
-        <w:tab/>
-      </w:r>
-      <w:r>
-        <w:tab/>
-      </w:r>
-      <w:r>
-        <w:tab/>
-      </w:r>
-      <w:r>
-        <w:tab/>
-      </w:r>
-      <w:r>
-        <w:tab/>
-      </w:r>
-      <w:r>
-        <w:tab/>
-      </w:r>
-    </w:p>
-    <w:p>
-      <w:r>
-        <w:tab/>
-      </w:r>
-      <w:r>
-        <w:tab/>
-      </w:r>
-      <w:r>
-        <w:tab/>
-      </w:r>
-      <w:r>
-        <w:tab/>
-      </w:r>
-      <w:r>
-        <w:tab/>
-        <w:t>&lt;/td&gt;</w:t>
-      </w:r>
-    </w:p>
-    <w:p>
-      <w:r>
-        <w:tab/>
-      </w:r>
-      <w:r>
-        <w:tab/>
-      </w:r>
-      <w:r>
-        <w:tab/>
-      </w:r>
-      <w:r>
-        <w:tab/>
-        <w:t>&lt;/</w:t>
-      </w:r>
-      <w:proofErr w:type="spellStart"/>
-      <w:r>
-        <w:t>tr</w:t>
-      </w:r>
-      <w:proofErr w:type="spellEnd"/>
-      <w:r>
-        <w:t>&gt;</w:t>
-      </w:r>
-    </w:p>
-    <w:p>
-      <w:r>
-        <w:tab/>
-      </w:r>
-      <w:r>
-        <w:tab/>
-      </w:r>
-      <w:r>
-        <w:tab/>
-      </w:r>
-      <w:r>
-        <w:tab/>
-        <w:t>&lt;</w:t>
-      </w:r>
-      <w:proofErr w:type="spellStart"/>
-      <w:r>
-        <w:t>tr</w:t>
-      </w:r>
-      <w:proofErr w:type="spellEnd"/>
-      <w:r>
-        <w:t>&gt;</w:t>
-      </w:r>
-    </w:p>
-    <w:p>
-      <w:r>
-        <w:tab/>
-      </w:r>
-      <w:r>
-        <w:tab/>
-      </w:r>
-      <w:r>
-        <w:tab/>
-      </w:r>
-      <w:r>
-        <w:tab/>
-      </w:r>
-      <w:r>
-        <w:tab/>
-      </w:r>
-    </w:p>
-    <w:p>
-      <w:r>
-        <w:tab/>
-      </w:r>
-      <w:r>
-        <w:tab/>
-      </w:r>
-      <w:r>
-        <w:tab/>
-      </w:r>
-      <w:r>
-        <w:tab/>
-        <w:t>&lt;/</w:t>
-      </w:r>
-      <w:proofErr w:type="spellStart"/>
-      <w:r>
-        <w:t>tr</w:t>
-      </w:r>
-      <w:proofErr w:type="spellEnd"/>
-      <w:r>
-        <w:t>&gt;</w:t>
-      </w:r>
-    </w:p>
-    <w:p>
-      <w:r>
-        <w:tab/>
-      </w:r>
-      <w:r>
-        <w:tab/>
-      </w:r>
-      <w:r>
-        <w:tab/>
-      </w:r>
-      <w:r>
-        <w:tab/>
-        <w:t>&lt;</w:t>
-      </w:r>
-      <w:proofErr w:type="spellStart"/>
-      <w:r>
-        <w:t>tr</w:t>
-      </w:r>
-      <w:proofErr w:type="spellEnd"/>
-      <w:r>
-        <w:t>&gt;</w:t>
-      </w:r>
-    </w:p>
-    <w:p>
-      <w:r>
-        <w:tab/>
-      </w:r>
-      <w:r>
-        <w:tab/>
-      </w:r>
-      <w:r>
-        <w:tab/>
-      </w:r>
-      <w:r>
-        <w:tab/>
-      </w:r>
-      <w:r>
-        <w:tab/>
-      </w:r>
-    </w:p>
-    <w:p>
-      <w:r>
-        <w:tab/>
-      </w:r>
-      <w:r>
-        <w:tab/>
-      </w:r>
-      <w:r>
-        <w:tab/>
-      </w:r>
-      <w:r>
-        <w:tab/>
-        <w:t>&lt;/</w:t>
-      </w:r>
-      <w:proofErr w:type="spellStart"/>
-      <w:r>
-        <w:t>tr</w:t>
-      </w:r>
-      <w:proofErr w:type="spellEnd"/>
-      <w:r>
-        <w:t>&gt;</w:t>
-      </w:r>
-    </w:p>
-    <w:p>
-      <w:r>
-        <w:tab/>
-      </w:r>
-      <w:r>
-        <w:tab/>
-      </w:r>
-      <w:r>
-        <w:tab/>
-      </w:r>
-      <w:r>
-        <w:tab/>
-        <w:t>&lt;</w:t>
-      </w:r>
-      <w:proofErr w:type="spellStart"/>
-      <w:r>
-        <w:t>tr</w:t>
-      </w:r>
-      <w:proofErr w:type="spellEnd"/>
-      <w:r>
-        <w:t>&gt;</w:t>
-      </w:r>
-    </w:p>
-    <w:p>
-      <w:r>
-        <w:tab/>
-      </w:r>
-      <w:r>
-        <w:tab/>
-      </w:r>
-      <w:r>
-        <w:tab/>
-      </w:r>
-      <w:r>
-        <w:tab/>
-      </w:r>
-      <w:r>
-        <w:tab/>
-        <w:t>&lt;td&gt;&lt;/td&gt;&lt;td&gt;&lt;/td&gt;</w:t>
-      </w:r>
-    </w:p>
-    <w:p>
-      <w:r>
-        <w:tab/>
-      </w:r>
-      <w:r>
-        <w:tab/>
-      </w:r>
-      <w:r>
-        <w:tab/>
-      </w:r>
-      <w:r>
-        <w:tab/>
-        <w:t>&lt;/</w:t>
-      </w:r>
-      <w:proofErr w:type="spellStart"/>
-      <w:r>
-        <w:t>tr</w:t>
-      </w:r>
-      <w:proofErr w:type="spellEnd"/>
-      <w:r>
-        <w:t>&gt;</w:t>
-      </w:r>
-    </w:p>
-    <w:p>
-      <w:r>
-        <w:tab/>
-      </w:r>
-      <w:r>
-        <w:tab/>
-      </w:r>
-      <w:r>
-        <w:tab/>
-        <w:t>&lt;/table&gt;</w:t>
-      </w:r>
       <w:bookmarkStart w:id="0" w:name="_GoBack"/>
       <w:bookmarkEnd w:id="0"/>
     </w:p>
+    <w:p/>
     <w:sectPr>
       <w:pgSz w:w="12240" w:h="15840"/>
       <w:pgMar w:top="1440" w:right="1440" w:bottom="1440" w:left="1440" w:header="720" w:footer="720" w:gutter="0"/>

</xml_diff>